<commit_message>
Update CA - Capstone Project - Oct 2023 - 2024345 -Karen Andraca.docx
</commit_message>
<xml_diff>
--- a/CA - Capstone Project - Oct 2023 - 2024345 -Karen Andraca.docx
+++ b/CA - Capstone Project - Oct 2023 - 2024345 -Karen Andraca.docx
@@ -2303,7 +2303,7 @@
           <w:noProof/>
         </w:rPr>
         <w:drawing>
-          <wp:inline distT="0" distB="0" distL="0" distR="0" wp14:anchorId="0FEEB62A" wp14:editId="4EB6D23C">
+          <wp:inline distT="0" distB="0" distL="0" distR="0" wp14:anchorId="0FEEB62A" wp14:editId="242D398C">
             <wp:extent cx="5731510" cy="1062990"/>
             <wp:effectExtent l="0" t="0" r="0" b="3810"/>
             <wp:docPr id="325302032" name="Picture 5" descr="A screenshot of a phone&#10;&#10;Description automatically generated"/>
@@ -2569,11 +2569,76 @@
     </w:p>
     <w:p>
       <w:pPr>
+        <w:jc w:val="both"/>
+      </w:pPr>
+      <w:r>
+        <w:t>Here there’s a time line of the work plan.</w:t>
+      </w:r>
+    </w:p>
+    <w:p>
+      <w:pPr>
+        <w:jc w:val="both"/>
+      </w:pPr>
+      <w:r>
+        <w:rPr>
+          <w:noProof/>
+        </w:rPr>
+        <w:drawing>
+          <wp:inline distT="0" distB="0" distL="0" distR="0" wp14:anchorId="4B9B92FB" wp14:editId="4C3B90C2">
+            <wp:extent cx="2881513" cy="2150120"/>
+            <wp:effectExtent l="0" t="0" r="1905" b="0"/>
+            <wp:docPr id="452843455" name="Picture 5"/>
+            <wp:cNvGraphicFramePr>
+              <a:graphicFrameLocks xmlns:a="http://schemas.openxmlformats.org/drawingml/2006/main" noChangeAspect="1"/>
+            </wp:cNvGraphicFramePr>
+            <a:graphic xmlns:a="http://schemas.openxmlformats.org/drawingml/2006/main">
+              <a:graphicData uri="http://schemas.openxmlformats.org/drawingml/2006/picture">
+                <pic:pic xmlns:pic="http://schemas.openxmlformats.org/drawingml/2006/picture">
+                  <pic:nvPicPr>
+                    <pic:cNvPr id="452843455" name="Picture 452843455"/>
+                    <pic:cNvPicPr/>
+                  </pic:nvPicPr>
+                  <pic:blipFill>
+                    <a:blip r:embed="rId11" cstate="print">
+                      <a:extLst>
+                        <a:ext uri="{28A0092B-C50C-407E-A947-70E740481C1C}">
+                          <a14:useLocalDpi xmlns:a14="http://schemas.microsoft.com/office/drawing/2010/main" val="0"/>
+                        </a:ext>
+                      </a:extLst>
+                    </a:blip>
+                    <a:stretch>
+                      <a:fillRect/>
+                    </a:stretch>
+                  </pic:blipFill>
+                  <pic:spPr>
+                    <a:xfrm>
+                      <a:off x="0" y="0"/>
+                      <a:ext cx="2921539" cy="2179987"/>
+                    </a:xfrm>
+                    <a:prstGeom prst="rect">
+                      <a:avLst/>
+                    </a:prstGeom>
+                  </pic:spPr>
+                </pic:pic>
+              </a:graphicData>
+            </a:graphic>
+          </wp:inline>
+        </w:drawing>
+      </w:r>
+    </w:p>
+    <w:p>
+      <w:pPr>
+        <w:jc w:val="both"/>
+      </w:pPr>
+    </w:p>
+    <w:p>
+      <w:pPr>
         <w:pStyle w:val="Heading2"/>
         <w:jc w:val="both"/>
       </w:pPr>
       <w:bookmarkStart w:id="9" w:name="_Toc180512908"/>
       <w:r>
+        <w:lastRenderedPageBreak/>
         <w:t>Expected Outcomes</w:t>
       </w:r>
       <w:bookmarkEnd w:id="9"/>
@@ -2625,11 +2690,7 @@
         <w:jc w:val="both"/>
       </w:pPr>
       <w:r>
-        <w:t xml:space="preserve">The project is dedicated to being transparent in its approach, clear information will always be provided on the origin of the data and its analysis, essential ethical characteristics are taken into consideration </w:t>
-      </w:r>
-      <w:r>
-        <w:lastRenderedPageBreak/>
-        <w:t>that are important to guarantee the integrity and responsibility of the use of the data when carrying out this project to predict the success of a start-up, and the school and teachers are exempt from any improper usage of data, pointing out that this project is merely educational and for use only by the subject. This project will continue maintain its ethical standards and be receptive to criticism and a review of its applied methodologies</w:t>
+        <w:t>The project is dedicated to being transparent in its approach, clear information will always be provided on the origin of the data and its analysis, essential ethical characteristics are taken into consideration that are important to guarantee the integrity and responsibility of the use of the data when carrying out this project to predict the success of a start-up, and the school and teachers are exempt from any improper usage of data, pointing out that this project is merely educational and for use only by the subject. This project will continue maintain its ethical standards and be receptive to criticism and a review of its applied methodologies</w:t>
       </w:r>
       <w:r>
         <w:t>.</w:t>
@@ -2650,6 +2711,66 @@
         <w:pStyle w:val="Heading1"/>
       </w:pPr>
       <w:bookmarkStart w:id="11" w:name="_Toc180512910"/>
+    </w:p>
+    <w:p>
+      <w:pPr>
+        <w:pStyle w:val="Heading1"/>
+      </w:pPr>
+    </w:p>
+    <w:p>
+      <w:pPr>
+        <w:pStyle w:val="Heading1"/>
+      </w:pPr>
+    </w:p>
+    <w:p>
+      <w:pPr>
+        <w:pStyle w:val="Heading1"/>
+      </w:pPr>
+    </w:p>
+    <w:p>
+      <w:pPr>
+        <w:pStyle w:val="Heading1"/>
+      </w:pPr>
+    </w:p>
+    <w:p>
+      <w:pPr>
+        <w:pStyle w:val="Heading1"/>
+      </w:pPr>
+    </w:p>
+    <w:p>
+      <w:pPr>
+        <w:pStyle w:val="Heading1"/>
+      </w:pPr>
+    </w:p>
+    <w:p>
+      <w:pPr>
+        <w:pStyle w:val="Heading1"/>
+      </w:pPr>
+    </w:p>
+    <w:p>
+      <w:pPr>
+        <w:pStyle w:val="Heading1"/>
+      </w:pPr>
+    </w:p>
+    <w:p>
+      <w:pPr>
+        <w:pStyle w:val="Heading1"/>
+      </w:pPr>
+    </w:p>
+    <w:p>
+      <w:pPr>
+        <w:pStyle w:val="Heading1"/>
+      </w:pPr>
+    </w:p>
+    <w:p>
+      <w:pPr>
+        <w:pStyle w:val="Heading1"/>
+      </w:pPr>
+    </w:p>
+    <w:p>
+      <w:pPr>
+        <w:pStyle w:val="Heading1"/>
+      </w:pPr>
       <w:r>
         <w:t>References</w:t>
       </w:r>
@@ -2759,68 +2880,6 @@
     <w:p>
       <w:pPr>
         <w:jc w:val="center"/>
-        <w:rPr>
-          <w:b/>
-          <w:bCs/>
-        </w:rPr>
-      </w:pPr>
-    </w:p>
-    <w:p>
-      <w:pPr>
-        <w:jc w:val="center"/>
-        <w:rPr>
-          <w:b/>
-          <w:bCs/>
-        </w:rPr>
-      </w:pPr>
-    </w:p>
-    <w:p>
-      <w:pPr>
-        <w:jc w:val="center"/>
-        <w:rPr>
-          <w:b/>
-          <w:bCs/>
-        </w:rPr>
-      </w:pPr>
-    </w:p>
-    <w:p>
-      <w:pPr>
-        <w:jc w:val="center"/>
-        <w:rPr>
-          <w:b/>
-          <w:bCs/>
-        </w:rPr>
-      </w:pPr>
-    </w:p>
-    <w:p>
-      <w:pPr>
-        <w:jc w:val="center"/>
-        <w:rPr>
-          <w:b/>
-          <w:bCs/>
-        </w:rPr>
-      </w:pPr>
-    </w:p>
-    <w:p>
-      <w:pPr>
-        <w:jc w:val="center"/>
-        <w:rPr>
-          <w:b/>
-          <w:bCs/>
-        </w:rPr>
-      </w:pPr>
-    </w:p>
-    <w:p>
-      <w:pPr>
-        <w:jc w:val="center"/>
-        <w:rPr>
-          <w:b/>
-          <w:bCs/>
-        </w:rPr>
-      </w:pPr>
-    </w:p>
-    <w:p>
-      <w:pPr>
         <w:rPr>
           <w:b/>
           <w:bCs/>
@@ -3087,30 +3146,154 @@
     <w:p/>
     <w:p>
       <w:r>
-        <w:t>Student Name (printed): __________________________</w:t>
-      </w:r>
+        <w:t xml:space="preserve">Student Name (printed): </w:t>
+      </w:r>
+      <w:r>
+        <w:t xml:space="preserve"> Karen </w:t>
+      </w:r>
+      <w:proofErr w:type="spellStart"/>
+      <w:r>
+        <w:t>Andraca</w:t>
+      </w:r>
+      <w:proofErr w:type="spellEnd"/>
     </w:p>
     <w:p/>
     <w:p>
       <w:r>
-        <w:t>Student Number: _______________________________</w:t>
+        <w:t xml:space="preserve">Student Number: </w:t>
+      </w:r>
+      <w:r>
+        <w:t>2024345</w:t>
+      </w:r>
+    </w:p>
+    <w:p>
+      <w:r>
+        <w:rPr>
+          <w:noProof/>
+        </w:rPr>
+        <mc:AlternateContent>
+          <mc:Choice Requires="wpi">
+            <w:drawing>
+              <wp:anchor distT="0" distB="0" distL="114300" distR="114300" simplePos="0" relativeHeight="251670528" behindDoc="0" locked="0" layoutInCell="1" allowOverlap="1" wp14:anchorId="7143B30E" wp14:editId="21563880">
+                <wp:simplePos x="0" y="0"/>
+                <wp:positionH relativeFrom="column">
+                  <wp:posOffset>1621790</wp:posOffset>
+                </wp:positionH>
+                <wp:positionV relativeFrom="paragraph">
+                  <wp:posOffset>-3810</wp:posOffset>
+                </wp:positionV>
+                <wp:extent cx="592420" cy="481510"/>
+                <wp:effectExtent l="38100" t="38100" r="5080" b="39370"/>
+                <wp:wrapNone/>
+                <wp:docPr id="2064548936" name="Ink 12"/>
+                <wp:cNvGraphicFramePr/>
+                <a:graphic xmlns:a="http://schemas.openxmlformats.org/drawingml/2006/main">
+                  <a:graphicData uri="http://schemas.microsoft.com/office/word/2010/wordprocessingInk">
+                    <w14:contentPart bwMode="auto" r:id="rId12">
+                      <w14:nvContentPartPr>
+                        <w14:cNvContentPartPr/>
+                      </w14:nvContentPartPr>
+                      <w14:xfrm>
+                        <a:off x="0" y="0"/>
+                        <a:ext cx="592420" cy="481510"/>
+                      </w14:xfrm>
+                    </w14:contentPart>
+                  </a:graphicData>
+                </a:graphic>
+              </wp:anchor>
+            </w:drawing>
+          </mc:Choice>
+          <mc:Fallback>
+            <w:pict>
+              <v:shapetype w14:anchorId="41F94470" id="_x0000_t75" coordsize="21600,21600" o:spt="75" o:preferrelative="t" path="m@4@5l@4@11@9@11@9@5xe" filled="f" stroked="f">
+                <v:stroke joinstyle="miter"/>
+                <v:formulas>
+                  <v:f eqn="if lineDrawn pixelLineWidth 0"/>
+                  <v:f eqn="sum @0 1 0"/>
+                  <v:f eqn="sum 0 0 @1"/>
+                  <v:f eqn="prod @2 1 2"/>
+                  <v:f eqn="prod @3 21600 pixelWidth"/>
+                  <v:f eqn="prod @3 21600 pixelHeight"/>
+                  <v:f eqn="sum @0 0 1"/>
+                  <v:f eqn="prod @6 1 2"/>
+                  <v:f eqn="prod @7 21600 pixelWidth"/>
+                  <v:f eqn="sum @8 21600 0"/>
+                  <v:f eqn="prod @7 21600 pixelHeight"/>
+                  <v:f eqn="sum @10 21600 0"/>
+                </v:formulas>
+                <v:path o:extrusionok="f" gradientshapeok="t" o:connecttype="rect"/>
+                <o:lock v:ext="edit" aspectratio="t"/>
+              </v:shapetype>
+              <v:shape id="Ink 12" o:spid="_x0000_s1026" type="#_x0000_t75" style="position:absolute;margin-left:127.2pt;margin-top:-.8pt;width:47.65pt;height:38.9pt;z-index:251670528;visibility:visible;mso-wrap-style:square;mso-wrap-distance-left:9pt;mso-wrap-distance-top:0;mso-wrap-distance-right:9pt;mso-wrap-distance-bottom:0;mso-position-horizontal:absolute;mso-position-horizontal-relative:text;mso-position-vertical:absolute;mso-position-vertical-relative:text" o:gfxdata="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">
+                <v:imagedata r:id="rId13" o:title=""/>
+              </v:shape>
+            </w:pict>
+          </mc:Fallback>
+        </mc:AlternateContent>
+      </w:r>
+      <w:r>
+        <w:rPr>
+          <w:noProof/>
+        </w:rPr>
+        <mc:AlternateContent>
+          <mc:Choice Requires="wpi">
+            <w:drawing>
+              <wp:anchor distT="0" distB="0" distL="114300" distR="114300" simplePos="0" relativeHeight="251664384" behindDoc="0" locked="0" layoutInCell="1" allowOverlap="1" wp14:anchorId="29B8110E" wp14:editId="68AF903E">
+                <wp:simplePos x="0" y="0"/>
+                <wp:positionH relativeFrom="column">
+                  <wp:posOffset>1325423</wp:posOffset>
+                </wp:positionH>
+                <wp:positionV relativeFrom="paragraph">
+                  <wp:posOffset>-25922</wp:posOffset>
+                </wp:positionV>
+                <wp:extent cx="296280" cy="604080"/>
+                <wp:effectExtent l="38100" t="38100" r="21590" b="31115"/>
+                <wp:wrapNone/>
+                <wp:docPr id="419995640" name="Ink 6"/>
+                <wp:cNvGraphicFramePr/>
+                <a:graphic xmlns:a="http://schemas.openxmlformats.org/drawingml/2006/main">
+                  <a:graphicData uri="http://schemas.microsoft.com/office/word/2010/wordprocessingInk">
+                    <w14:contentPart bwMode="auto" r:id="rId14">
+                      <w14:nvContentPartPr>
+                        <w14:cNvContentPartPr/>
+                      </w14:nvContentPartPr>
+                      <w14:xfrm>
+                        <a:off x="0" y="0"/>
+                        <a:ext cx="296280" cy="604080"/>
+                      </w14:xfrm>
+                    </w14:contentPart>
+                  </a:graphicData>
+                </a:graphic>
+              </wp:anchor>
+            </w:drawing>
+          </mc:Choice>
+          <mc:Fallback>
+            <w:pict>
+              <v:shape w14:anchorId="1B2F5212" id="Ink 6" o:spid="_x0000_s1026" type="#_x0000_t75" style="position:absolute;margin-left:103.85pt;margin-top:-2.55pt;width:24.35pt;height:48.55pt;z-index:251664384;visibility:visible;mso-wrap-style:square;mso-wrap-distance-left:9pt;mso-wrap-distance-top:0;mso-wrap-distance-right:9pt;mso-wrap-distance-bottom:0;mso-position-horizontal:absolute;mso-position-horizontal-relative:text;mso-position-vertical:absolute;mso-position-vertical-relative:text" o:gfxdata="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">
+                <v:imagedata r:id="rId15" o:title=""/>
+              </v:shape>
+            </w:pict>
+          </mc:Fallback>
+        </mc:AlternateContent>
+      </w:r>
+    </w:p>
+    <w:p>
+      <w:r>
+        <w:t>Student Signature: __________________________</w:t>
       </w:r>
     </w:p>
     <w:p/>
     <w:p>
       <w:r>
-        <w:t>Student Signature: __________________________</w:t>
-      </w:r>
-    </w:p>
-    <w:p/>
-    <w:p>
-      <w:r>
-        <w:t>Date: __________________________</w:t>
+        <w:t xml:space="preserve">Date: </w:t>
+      </w:r>
+      <w:r>
+        <w:t xml:space="preserve"> 27-10-2024</w:t>
       </w:r>
     </w:p>
     <w:p/>
     <w:sectPr>
-      <w:footerReference w:type="default" r:id="rId11"/>
+      <w:footerReference w:type="default" r:id="rId16"/>
       <w:pgSz w:w="11906" w:h="16838"/>
       <w:pgMar w:top="1440" w:right="1440" w:bottom="1440" w:left="1440" w:header="708" w:footer="708" w:gutter="0"/>
       <w:pgNumType w:start="1"/>
@@ -4710,6 +4893,64 @@
 </w:styles>
 </file>
 
+<file path=word/ink/ink1.xml><?xml version="1.0" encoding="utf-8"?>
+<inkml:ink xmlns:inkml="http://www.w3.org/2003/InkML">
+  <inkml:definitions>
+    <inkml:context xml:id="ctx0">
+      <inkml:inkSource xml:id="inkSrc0">
+        <inkml:traceFormat>
+          <inkml:channel name="X" type="integer" min="-2.14748E9" max="2.14748E9" units="cm"/>
+          <inkml:channel name="Y" type="integer" min="-2.14748E9" max="2.14748E9" units="cm"/>
+          <inkml:channel name="F" type="integer" max="32767" units="dev"/>
+        </inkml:traceFormat>
+        <inkml:channelProperties>
+          <inkml:channelProperty channel="X" name="resolution" value="1000" units="1/cm"/>
+          <inkml:channelProperty channel="Y" name="resolution" value="1000" units="1/cm"/>
+          <inkml:channelProperty channel="F" name="resolution" value="0" units="1/dev"/>
+        </inkml:channelProperties>
+      </inkml:inkSource>
+      <inkml:timestamp xml:id="ts0" timeString="2024-10-27T11:09:50.810"/>
+    </inkml:context>
+    <inkml:brush xml:id="br0">
+      <inkml:brushProperty name="width" value="0.035" units="cm"/>
+      <inkml:brushProperty name="height" value="0.035" units="cm"/>
+    </inkml:brush>
+  </inkml:definitions>
+  <inkml:trace contextRef="#ctx0" brushRef="#br0">1 713 24575,'0'32'0,"0"-3"0,0 3 0,0-4 0,0-3 0,0-3 0,4-6 0,6-4 0,6-3 0,7-2 0,4-3 0,0-5 0,-1-8 0,-4-9 0,-4-8 0,-4-5 0,-5-5 0,-4 0 0,-3-1 0,-2 3 0,0 6 0,0 6 0,-1 6 0,0 6 0,-2 4 0,-2 2 0,-1 1 0,1 3 0,2 5 0,1 8 0,1 8 0,1 6 0,1 0 0,2-1 0,4-2 0,2-1 0,3-4 0,-1-4 0,-1-2 0,0-2 0,-1 0 0,1-2 0,-2-2 0,-1-2 0,-2-3 0,2 0 0,2-6 0,1-8 0,1-8 0,-1-11 0,-3-5 0,-4 2 0,-1 3 0,-2 7 0,0 5 0,0 7 0,-2 2 0,1 2 0,-2 5 0,0 6 0,1 11 0,1 9 0,1 5 0,0-2 0,1-4 0,2-5 0,1-4 0,1-5 0,1-3 0,2-3 0,1-2 0,1 0 0,-2-4 0,-1-4 0,-1-5 0,1-8 0,-3-2 0,-1-2 0,-1-2 0,-2 3 0,0 5 0,0 4 0,0 7 0,0 12 0,0 11 0,1 14 0,5 10 0,2 0 0,2-6 0,0-7 0,-2-11 0,-1-5 0,0-5 0,0-3 0,2-2 0,2 0 0,0-5 0,-1-7 0,-1-9 0,-2-10 0,-4-6 0,-1-1 0,-2 4 0,0 4 0,0 10 0,0 9 0,0 12 0,0 12 0,0 13 0,2 9 0,1 0 0,2-6 0,3-7 0,0-9 0,0-4 0,2-3 0,1-3 0,2-2 0,3-2 0,0-3 0,-1-3 0,-2-4 0,-3-6 0,-4-8 0,-3-11 0,-3-11 0,0-6 0,-1 3 0,-2 10 0,1 20 0,-1 10 0</inkml:trace>
+  <inkml:trace contextRef="#ctx0" brushRef="#br0" timeOffset="1266">564 218 24575,'0'-8'0,"0"2"0,0-3 0,0 2 0,0-3 0,8-4 0,11 1 0,11 1 0,8 6 0,-2 4 0,-3 2 0,-5 1 0,-4 6 0,-7 10 0,-2 15 0,-1 17 0,-1 9 0,0 4 0,0-3 0,-2-4 0,-2-4 0,1-1 0,-1 1 0,-1 1 0,-2 1 0,-2 2 0,-2 2 0,-1 0 0,-1 1 0,0-2 0,0-6 0,-2-5 0,-1-5 0,-2-2 0,-2 0 0,0-2 0,2-5 0,2-7 0,1-10 0,0-6 0,0-6 0,0-2 0</inkml:trace>
+  <inkml:trace contextRef="#ctx0" brushRef="#br0" timeOffset="2299">753 738 24575,'14'0'0,"12"-1"0,14-2 0,6-4 0,10-3 0,-23 4 0,3 0 0,-22 6 0,-2-2 0,-2-4 0,15-20 0,-5 5 0,8-7 0,-16 18 0,-8 7 0</inkml:trace>
+  <inkml:trace contextRef="#ctx0" brushRef="#br0" timeOffset="5716">1094 517 24575,'0'7'0,"0"5"0,0 7 0,0 6 0,0 2 0,0-3 0,0-4 0,0-5 0,0-5 0,0-1 0,3-2 0,2 0 0,2 1 0,3-1 0,0-1 0,0-2 0,-1-1 0,-2-2 0,-2 0 0,0-1 0,1 0 0,-1-2 0,2-6 0,0-6 0,-1-11 0,-1-8 0,-3-10 0,-1-8 0,-1 1 0,0 6 0,0 10 0,-1 12 0,-1 10 0,-1 9 0,0 13 0,2 15 0,1 11 0,0 4 0,0-6 0,0-7 0,0-6 0,1-3 0,3 0 0,3-3 0,2-2 0,0-2 0,-1-5 0,-2-3 0,-1-2 0,0-1 0,0-2 0,2-7 0,0-13 0,-1-12 0,-3-5 0,-1 3 0,-2 4 0,0 7 0,0 4 0,0 8 0,0 12 0,0 16 0,2 11 0,5 15 0,4 1 0,2-7 0,0-7 0,-4-14 0,-2-5 0,-1-5 0,-1-2 0,-1-1 0,0-3 0,-1-10 0,-2-14 0,0-13 0,-1-7 0,0 6 0,0 14 0,0 14 0,0 18 0,0 18 0,0 19 0,3 16 0,9 10 0,4-8 0,3-12 0,-3-20 0,-8-19 0,-5-16 0,-2-26 0,-2-27 0,-4-20 0,-4-6 0,-5 5 0,-1 10 0,0 11 0,0 8 0,2 8 0,1 6 0,1 3 0,1 1 0,2 0 0,2 2 0,2 3 0,3 8 0,-1 7 0,1 11 0,-1 20 0,3 26 0,8 29 0,-1-25 0,3 3 0,4 13 0,4 2 0,1 2 0,1-1 0,0-4 0,-1-2 0,-1-7 0,-2-4 0,9 17 0,-5-12 0,-1-10 0,-2-10 0,-1-6 0,-3-8 0,-3-7 0,-1-5 0,-1-5 0,-1-2 0,-1-3 0,-4 0 0,-1 0 0</inkml:trace>
+  <inkml:trace contextRef="#ctx0" brushRef="#br0" timeOffset="7550">814 980 24575,'9'0'0,"5"0"0,3 0 0,0 0 0,-3 0 0,-4 0 0,0 0 0,2 0 0,1 0 0,2 0 0,-1 0 0,0 0 0,3 0 0,-1 0 0,-1 0 0,-3 0 0,-1 0 0,1-1 0,1-1 0,0-2 0,-1 0 0,-1 0 0,-3 1 0,-3 0 0,-2 1 0,-2 1 0</inkml:trace>
+</inkml:ink>
+</file>
+
+<file path=word/ink/ink2.xml><?xml version="1.0" encoding="utf-8"?>
+<inkml:ink xmlns:inkml="http://www.w3.org/2003/InkML">
+  <inkml:definitions>
+    <inkml:context xml:id="ctx0">
+      <inkml:inkSource xml:id="inkSrc0">
+        <inkml:traceFormat>
+          <inkml:channel name="X" type="integer" min="-2.14748E9" max="2.14748E9" units="cm"/>
+          <inkml:channel name="Y" type="integer" min="-2.14748E9" max="2.14748E9" units="cm"/>
+          <inkml:channel name="F" type="integer" max="32767" units="dev"/>
+        </inkml:traceFormat>
+        <inkml:channelProperties>
+          <inkml:channelProperty channel="X" name="resolution" value="1000" units="1/cm"/>
+          <inkml:channelProperty channel="Y" name="resolution" value="1000" units="1/cm"/>
+          <inkml:channelProperty channel="F" name="resolution" value="0" units="1/dev"/>
+        </inkml:channelProperties>
+      </inkml:inkSource>
+      <inkml:timestamp xml:id="ts0" timeString="2024-10-27T11:09:47.495"/>
+    </inkml:context>
+    <inkml:brush xml:id="br0">
+      <inkml:brushProperty name="width" value="0.035" units="cm"/>
+      <inkml:brushProperty name="height" value="0.035" units="cm"/>
+    </inkml:brush>
+  </inkml:definitions>
+  <inkml:trace contextRef="#ctx0" brushRef="#br0">250 1130 24575,'0'-56'0,"0"-32"0,0 41 0,1-32 0,3 30 0,6 2 0,12-1 0,11 4 0,3 7 0,0 8 0,-9 13 0,-4 6 0,2 6 0,2 2 0,2 2 0,-2 0 0,-5 0 0,-3 0 0,1 2 0,0 4 0,4 7 0,0 8 0,0 9 0,1 11 0,1 8 0,-3 3 0,-4-6 0,-5-9 0,-6-1 0,-5 2 0,-2 5 0,-5 3 0,-8-4 0,-10 0 0,-15-1 0,-12 2 0,-10 0 0,-3-3 0,2-9 0,7-8 0,7-5 0,3-7 0,4-4 0,3-4 0,-1-3 0,2-3 0,-2-7 0,1-11 0,1-13 0,2-12 0,4-7 0,4-3 0,8-4 0,6-2 0,7-5 0,5-5 0,12 0 0,11-1 0,13 2 0,9 5 0,3 4 0,-3 7 0,-4 7 0,-8 7 0,-7 5 0,-3 3 0,-2 1 0,-1-2 0,0-1 0,-1 2 0,-2 7 0,-6 7 0,-6 8 0,-3 3 0,-3 0 0,0-2 0,0-5 0,0-4 0,1-3 0,1-1 0,-1 1 0,1 7 0,-2 11 0,0 15 0,0 17 0,0 17 0,0 28 0,0 11 0,0 0 0,0-6 0,0-18 0,0-5 0,0-3 0,0-2 0,0 3 0,0-1 0,0-1 0,0-4 0,0-4 0,0-2 0,0 3 0,0 2 0,0-1 0,0 0 0,0-1 0,0 0 0,0 2 0,0-3 0,0-9 0,0-9 0,0-6 0,0-2 0,0 0 0,0 1 0,0-3 0,0-5 0,0-3 0,0-2 0,1 1 0,0 4 0,2 2 0,0 1 0,-2-2 0,1-1 0,-1 5 0,1 9 0,1 11 0,0 3 0,-1-6 0,-1-9 0,-1-12 0,0-6 0</inkml:trace>
+</inkml:ink>
+</file>
+
 <file path=word/theme/theme1.xml><?xml version="1.0" encoding="utf-8"?>
 <a:theme xmlns:a="http://schemas.openxmlformats.org/drawingml/2006/main" name="Office Theme">
   <a:themeElements>

</xml_diff>